<commit_message>
feat: Wrote the user guide, and added in some additional references.
fix: Fixed minor issues with an incorrect docstring and comments, as well as 2FA not correctly disabling sending the code to a local .txt in the root directory when .env settings are switched to "production".
</commit_message>
<xml_diff>
--- a/Design Documentation.docx
+++ b/Design Documentation.docx
@@ -527,7 +527,16 @@
           <w:sz w:val="16"/>
           <w:szCs w:val="16"/>
         </w:rPr>
-        <w:t>Specifications:</w:t>
+        <w:t>Requirements</w:t>
+      </w:r>
+      <w:r>
+        <w:rPr>
+          <w:rFonts w:cstheme="minorHAnsi"/>
+          <w:b/>
+          <w:sz w:val="16"/>
+          <w:szCs w:val="16"/>
+        </w:rPr>
+        <w:t>:</w:t>
       </w:r>
     </w:p>
     <w:p>
@@ -1676,8 +1685,26 @@
           <w:sz w:val="16"/>
           <w:szCs w:val="16"/>
         </w:rPr>
-        <w:t xml:space="preserve">. Using an iterative and testing focused methodology ensures issues in every stage are caught early and if necessary, changes implemented to best meet the specifications without lengthy process changes later stages. </w:t>
-      </w:r>
+        <w:t>. Using an iterative and testing focused methodology ensures issues in every stage are caught early and if necessary, chan</w:t>
+      </w:r>
+      <w:r>
+        <w:rPr>
+          <w:rFonts w:cstheme="minorHAnsi"/>
+          <w:sz w:val="16"/>
+          <w:szCs w:val="16"/>
+        </w:rPr>
+        <w:t xml:space="preserve">ges implemented to best meet the requirements </w:t>
+      </w:r>
+      <w:r>
+        <w:rPr>
+          <w:rFonts w:cstheme="minorHAnsi"/>
+          <w:sz w:val="16"/>
+          <w:szCs w:val="16"/>
+        </w:rPr>
+        <w:t xml:space="preserve">without lengthy process changes later stages. </w:t>
+      </w:r>
+      <w:bookmarkStart w:id="0" w:name="_GoBack"/>
+      <w:bookmarkEnd w:id="0"/>
     </w:p>
     <w:p>
       <w:pPr>
@@ -1729,7 +1756,15 @@
           <w:sz w:val="16"/>
           <w:szCs w:val="16"/>
         </w:rPr>
-        <w:t xml:space="preserve">As per the specifications, page mock ups were created for guidance on style, page formatting and deciding on how the UX/UI of the site should flow. In order; Home page, </w:t>
+        <w:t>As per the requirements</w:t>
+      </w:r>
+      <w:r>
+        <w:rPr>
+          <w:rFonts w:cstheme="minorHAnsi"/>
+          <w:sz w:val="16"/>
+          <w:szCs w:val="16"/>
+        </w:rPr>
+        <w:t xml:space="preserve">, page mock ups were created for guidance on style, page formatting and deciding on how the UX/UI of the site should flow. In order; Home page, </w:t>
       </w:r>
       <w:r>
         <w:rPr>
@@ -10652,8 +10687,6 @@
           <w:szCs w:val="16"/>
         </w:rPr>
       </w:pPr>
-      <w:bookmarkStart w:id="0" w:name="_GoBack"/>
-      <w:bookmarkEnd w:id="0"/>
     </w:p>
     <w:sectPr>
       <w:pgSz w:w="11906" w:h="16838"/>
@@ -12227,7 +12260,7 @@
 </file>
 
 <file path=customXml/itemProps1.xml><?xml version="1.0" encoding="utf-8"?>
-<ds:datastoreItem xmlns:ds="http://schemas.openxmlformats.org/officeDocument/2006/customXml" ds:itemID="{DC807A33-0858-4483-A9D8-7F1DC5163018}">
+<ds:datastoreItem xmlns:ds="http://schemas.openxmlformats.org/officeDocument/2006/customXml" ds:itemID="{0941149B-F744-4C2F-A83B-7F3796B26137}">
   <ds:schemaRefs>
     <ds:schemaRef ds:uri="http://schemas.openxmlformats.org/officeDocument/2006/bibliography"/>
   </ds:schemaRefs>

</xml_diff>

<commit_message>
fix: final addition to SAST and DAST reports and testing, some additional fixes for CSP header related protections however many issues still remain which may require changes beyond scope and deadlines.
</commit_message>
<xml_diff>
--- a/Design Documentation.docx
+++ b/Design Documentation.docx
@@ -35,7 +35,119 @@
           <w:sz w:val="16"/>
           <w:szCs w:val="16"/>
         </w:rPr>
-        <w:t>The primary goal of this project is to create a healthcare records management system for potential further use with stroke prediction (using dummy data), in a python-flask web app. In order to achieve the desired outcomes, careful planning, and “Secure Software Development Life Cycle” (SSDLC) best practices and industry standards will need to be followed with ethical considerations of data protection for patient’s records, in-line with the relevant regulatory standards.</w:t>
+        <w:t xml:space="preserve">The primary goal of this project is to create a healthcare records management system for potential further use with </w:t>
+      </w:r>
+      <w:r>
+        <w:rPr>
+          <w:rFonts w:cstheme="minorHAnsi"/>
+          <w:sz w:val="16"/>
+          <w:szCs w:val="16"/>
+        </w:rPr>
+        <w:t xml:space="preserve">a </w:t>
+      </w:r>
+      <w:r>
+        <w:rPr>
+          <w:rFonts w:cstheme="minorHAnsi"/>
+          <w:sz w:val="16"/>
+          <w:szCs w:val="16"/>
+        </w:rPr>
+        <w:t>stroke prediction</w:t>
+      </w:r>
+      <w:r>
+        <w:rPr>
+          <w:rFonts w:cstheme="minorHAnsi"/>
+          <w:sz w:val="16"/>
+          <w:szCs w:val="16"/>
+        </w:rPr>
+        <w:t xml:space="preserve"> AI model trained on a provided dataset</w:t>
+      </w:r>
+      <w:r>
+        <w:rPr>
+          <w:rFonts w:cstheme="minorHAnsi"/>
+          <w:sz w:val="16"/>
+          <w:szCs w:val="16"/>
+        </w:rPr>
+        <w:t>, in a python-flask web app. In order to achieve th</w:t>
+      </w:r>
+      <w:r>
+        <w:rPr>
+          <w:rFonts w:cstheme="minorHAnsi"/>
+          <w:sz w:val="16"/>
+          <w:szCs w:val="16"/>
+        </w:rPr>
+        <w:t>is</w:t>
+      </w:r>
+      <w:r>
+        <w:rPr>
+          <w:rFonts w:cstheme="minorHAnsi"/>
+          <w:sz w:val="16"/>
+          <w:szCs w:val="16"/>
+        </w:rPr>
+        <w:t xml:space="preserve"> desired outcome</w:t>
+      </w:r>
+      <w:r>
+        <w:rPr>
+          <w:rFonts w:cstheme="minorHAnsi"/>
+          <w:sz w:val="16"/>
+          <w:szCs w:val="16"/>
+        </w:rPr>
+        <w:t xml:space="preserve">, careful planning </w:t>
+      </w:r>
+      <w:r>
+        <w:rPr>
+          <w:rFonts w:cstheme="minorHAnsi"/>
+          <w:sz w:val="16"/>
+          <w:szCs w:val="16"/>
+        </w:rPr>
+        <w:t xml:space="preserve">and “Secure Software Development Life Cycle” (SSDLC) best practices </w:t>
+      </w:r>
+      <w:r>
+        <w:rPr>
+          <w:rFonts w:cstheme="minorHAnsi"/>
+          <w:sz w:val="16"/>
+          <w:szCs w:val="16"/>
+        </w:rPr>
+        <w:t>with industry standard techniques</w:t>
+      </w:r>
+      <w:r>
+        <w:rPr>
+          <w:rFonts w:cstheme="minorHAnsi"/>
+          <w:sz w:val="16"/>
+          <w:szCs w:val="16"/>
+        </w:rPr>
+        <w:t xml:space="preserve"> will need to be followed with ethical considerations </w:t>
+      </w:r>
+      <w:r>
+        <w:rPr>
+          <w:rFonts w:cstheme="minorHAnsi"/>
+          <w:sz w:val="16"/>
+          <w:szCs w:val="16"/>
+        </w:rPr>
+        <w:t>for data protection of</w:t>
+      </w:r>
+      <w:r>
+        <w:rPr>
+          <w:rFonts w:cstheme="minorHAnsi"/>
+          <w:sz w:val="16"/>
+          <w:szCs w:val="16"/>
+        </w:rPr>
+        <w:t xml:space="preserve"> patient’s records, in-line with the relevant regulatory </w:t>
+      </w:r>
+      <w:r>
+        <w:rPr>
+          <w:rFonts w:cstheme="minorHAnsi"/>
+          <w:sz w:val="16"/>
+          <w:szCs w:val="16"/>
+        </w:rPr>
+        <w:t>requirements</w:t>
+      </w:r>
+      <w:r>
+        <w:rPr>
+          <w:rFonts w:cstheme="minorHAnsi"/>
+          <w:sz w:val="16"/>
+          <w:szCs w:val="16"/>
+        </w:rPr>
+        <w:t>.</w:t>
       </w:r>
     </w:p>
     <w:p>
@@ -1288,7 +1400,15 @@
           <w:sz w:val="16"/>
           <w:szCs w:val="16"/>
         </w:rPr>
-        <w:t>bandit” or “</w:t>
+        <w:t>B</w:t>
+      </w:r>
+      <w:r>
+        <w:rPr>
+          <w:rFonts w:cstheme="minorHAnsi"/>
+          <w:sz w:val="16"/>
+          <w:szCs w:val="16"/>
+        </w:rPr>
+        <w:t>andit” or “</w:t>
       </w:r>
       <w:proofErr w:type="spellStart"/>
       <w:r>
@@ -1297,7 +1417,15 @@
           <w:sz w:val="16"/>
           <w:szCs w:val="16"/>
         </w:rPr>
-        <w:t>semgrep</w:t>
+        <w:t>S</w:t>
+      </w:r>
+      <w:r>
+        <w:rPr>
+          <w:rFonts w:cstheme="minorHAnsi"/>
+          <w:sz w:val="16"/>
+          <w:szCs w:val="16"/>
+        </w:rPr>
+        <w:t>emgrep</w:t>
       </w:r>
       <w:proofErr w:type="spellEnd"/>
       <w:r>
@@ -1308,6 +1436,8 @@
         </w:rPr>
         <w:t>” to check libraries for vulnerabilities or code for security mistakes.</w:t>
       </w:r>
+      <w:bookmarkStart w:id="0" w:name="_GoBack"/>
+      <w:bookmarkEnd w:id="0"/>
     </w:p>
     <w:p>
       <w:pPr>
@@ -1471,7 +1601,15 @@
           <w:sz w:val="16"/>
           <w:szCs w:val="16"/>
         </w:rPr>
-        <w:t>github</w:t>
+        <w:t>G</w:t>
+      </w:r>
+      <w:r>
+        <w:rPr>
+          <w:rFonts w:cstheme="minorHAnsi"/>
+          <w:sz w:val="16"/>
+          <w:szCs w:val="16"/>
+        </w:rPr>
+        <w:t>ithub</w:t>
       </w:r>
       <w:proofErr w:type="spellEnd"/>
       <w:r>
@@ -1489,7 +1627,15 @@
           <w:sz w:val="16"/>
           <w:szCs w:val="16"/>
         </w:rPr>
-        <w:t>github</w:t>
+        <w:t>G</w:t>
+      </w:r>
+      <w:r>
+        <w:rPr>
+          <w:rFonts w:cstheme="minorHAnsi"/>
+          <w:sz w:val="16"/>
+          <w:szCs w:val="16"/>
+        </w:rPr>
+        <w:t>ithub</w:t>
       </w:r>
       <w:proofErr w:type="spellEnd"/>
       <w:r>
@@ -1703,8 +1849,6 @@
         </w:rPr>
         <w:t xml:space="preserve">without lengthy process changes later stages. </w:t>
       </w:r>
-      <w:bookmarkStart w:id="0" w:name="_GoBack"/>
-      <w:bookmarkEnd w:id="0"/>
     </w:p>
     <w:p>
       <w:pPr>
@@ -12260,7 +12404,7 @@
 </file>
 
 <file path=customXml/itemProps1.xml><?xml version="1.0" encoding="utf-8"?>
-<ds:datastoreItem xmlns:ds="http://schemas.openxmlformats.org/officeDocument/2006/customXml" ds:itemID="{0941149B-F744-4C2F-A83B-7F3796B26137}">
+<ds:datastoreItem xmlns:ds="http://schemas.openxmlformats.org/officeDocument/2006/customXml" ds:itemID="{6CFAB6AB-1B5C-44DE-846B-9A2704B8B471}">
   <ds:schemaRefs>
     <ds:schemaRef ds:uri="http://schemas.openxmlformats.org/officeDocument/2006/bibliography"/>
   </ds:schemaRefs>

</xml_diff>